<commit_message>
Update Assumptions to Entities of SubSystem Student Grading Management.docx
</commit_message>
<xml_diff>
--- a/Assumptions to Entities of SubSystem Student Grading Management.docx
+++ b/Assumptions to Entities of SubSystem Student Grading Management.docx
@@ -209,7 +209,15 @@
           <w:bCs/>
           <w:u w:val="single"/>
         </w:rPr>
-        <w:t>Course</w:t>
+        <w:t>Co</w:t>
+      </w:r>
+      <w:r>
+        <w:rPr>
+          <w:b/>
+          <w:bCs/>
+          <w:u w:val="single"/>
+        </w:rPr>
+        <w:t>urse</w:t>
       </w:r>
     </w:p>
     <w:p>
@@ -236,7 +244,13 @@
         <w:pStyle w:val="oancuaDanhsach"/>
       </w:pPr>
       <w:r>
-        <w:t>Semester: nvarchar(50)</w:t>
+        <w:t>Term</w:t>
+      </w:r>
+      <w:r>
+        <w:t>ID</w:t>
+      </w:r>
+      <w:r>
+        <w:t>: nvarchar(50)</w:t>
       </w:r>
     </w:p>
     <w:p>
@@ -411,10 +425,7 @@
         </w:rPr>
       </w:pPr>
       <w:r>
-        <w:t xml:space="preserve">GroupID: </w:t>
-      </w:r>
-      <w:r>
-        <w:t>nvarchar(6)</w:t>
+        <w:t>GroupID: nvarchar(6)</w:t>
       </w:r>
     </w:p>
     <w:p>
@@ -671,13 +682,52 @@
     </w:p>
     <w:p>
       <w:pPr>
-        <w:ind w:left="360"/>
-        <w:rPr>
-          <w:b/>
-          <w:bCs/>
-          <w:u w:val="single"/>
-        </w:rPr>
-      </w:pPr>
+        <w:pStyle w:val="oancuaDanhsach"/>
+        <w:numPr>
+          <w:ilvl w:val="0"/>
+          <w:numId w:val="1"/>
+        </w:numPr>
+        <w:rPr>
+          <w:b/>
+          <w:bCs/>
+          <w:u w:val="single"/>
+        </w:rPr>
+      </w:pPr>
+      <w:r>
+        <w:rPr>
+          <w:b/>
+          <w:bCs/>
+          <w:u w:val="single"/>
+        </w:rPr>
+        <w:t>Term</w:t>
+      </w:r>
+    </w:p>
+    <w:p>
+      <w:pPr>
+        <w:pStyle w:val="oancuaDanhsach"/>
+      </w:pPr>
+      <w:r>
+        <w:t>Term</w:t>
+      </w:r>
+      <w:r>
+        <w:t>ID: nvarchar(20)</w:t>
+      </w:r>
+    </w:p>
+    <w:p>
+      <w:pPr>
+        <w:pStyle w:val="oancuaDanhsach"/>
+      </w:pPr>
+      <w:r>
+        <w:t>StartTime: date</w:t>
+      </w:r>
+    </w:p>
+    <w:p>
+      <w:pPr>
+        <w:pStyle w:val="oancuaDanhsach"/>
+      </w:pPr>
+      <w:r>
+        <w:t>EndTime: date</w:t>
+      </w:r>
     </w:p>
     <w:sectPr>
       <w:pgSz w:w="12240" w:h="15840"/>

</xml_diff>